<commit_message>
Tidying up the branch.
</commit_message>
<xml_diff>
--- a/input/stdc.docx
+++ b/input/stdc.docx
@@ -25,11 +25,12 @@
           <w:szCs w:val="24"/>
           <w:shd w:val="clear" w:fill="FFFFFF"/>
           <w:vertAlign w:val="baseline"/>
+          <w:lang w:val="pl-PL"/>
         </w:rPr>
       </w:pPr>
       <w:r>
         <w:rPr>
-          <w:rFonts w:hint="default" w:ascii="Times New Roman" w:hAnsi="Times New Roman"/>
+          <w:rFonts w:hint="default"/>
           <w:i w:val="0"/>
           <w:iCs w:val="0"/>
           <w:caps w:val="0"/>
@@ -39,52 +40,10 @@
           <w:szCs w:val="48"/>
           <w:shd w:val="clear" w:fill="FFFFFF"/>
           <w:vertAlign w:val="baseline"/>
+          <w:lang w:val="pl-PL"/>
         </w:rPr>
-        <w:t xml:space="preserve">Studio CUD </w:t>
+        <w:t>Generic title</w:t>
       </w:r>
-      <w:bookmarkStart w:id="0" w:name="_GoBack"/>
-      <w:bookmarkEnd w:id="0"/>
-      <w:r>
-        <w:rPr>
-          <w:rFonts w:hint="default" w:ascii="Times New Roman" w:hAnsi="Times New Roman"/>
-          <w:i w:val="0"/>
-          <w:iCs w:val="0"/>
-          <w:caps w:val="0"/>
-          <w:color w:val="000000"/>
-          <w:spacing w:val="0"/>
-          <w:sz w:val="48"/>
-          <w:szCs w:val="48"/>
-          <w:shd w:val="clear" w:fill="FFFFFF"/>
-          <w:vertAlign w:val="baseline"/>
-        </w:rPr>
-        <w:t>- Ciało Umysł Dusza</w:t>
-      </w:r>
-    </w:p>
-    <w:p>
-      <w:pPr>
-        <w:pStyle w:val="85"/>
-        <w:keepNext w:val="0"/>
-        <w:keepLines w:val="0"/>
-        <w:widowControl/>
-        <w:suppressLineNumbers w:val="0"/>
-        <w:shd w:val="clear" w:fill="FFFFFF"/>
-        <w:bidi w:val="0"/>
-        <w:spacing w:before="0" w:beforeAutospacing="0" w:after="0" w:afterAutospacing="0" w:line="15" w:lineRule="atLeast"/>
-        <w:ind w:left="0" w:firstLine="0"/>
-        <w:jc w:val="both"/>
-        <w:rPr>
-          <w:rFonts w:hint="default" w:ascii="Times New Roman" w:hAnsi="Times New Roman" w:cs="Times New Roman"/>
-          <w:i w:val="0"/>
-          <w:iCs w:val="0"/>
-          <w:caps w:val="0"/>
-          <w:color w:val="000000"/>
-          <w:spacing w:val="0"/>
-          <w:sz w:val="24"/>
-          <w:szCs w:val="24"/>
-          <w:shd w:val="clear" w:fill="FFFFFF"/>
-          <w:vertAlign w:val="baseline"/>
-        </w:rPr>
-      </w:pPr>
     </w:p>
     <w:p>
       <w:pPr>
@@ -165,7 +124,40 @@
           <w:shd w:val="clear" w:fill="FFFFFF"/>
           <w:vertAlign w:val="baseline"/>
         </w:rPr>
-        <w:t xml:space="preserve">Planuję uruchomić działalność gospodarczą, która będzie świadczyć usługi w zakresie poprawienia kondycji fizycznej oraz emocjonalnej i psychicznej moich klientów. Chcę stworzyć nowoczesny gabinet z myślą o ludziach, gdzie głównym celem będzie niesienie pomocy stosując indywidualnie dobraną terapię lub metodę masażu do każdego klienta, dostosowaną do jego problemu funkcjonalnego. Będzie to gabinet, w którym wszystkie moje usługi zarówno terapię jak i masaże kierowane są do osób, które potrzebują ukojenia, relaksu, poprawy stanu psychicznego, emocjonalnego oraz kondycji fizycznej, którym doskwiera stres i przemęczenie, bądź ulegli kontuzji. Swoje usługi zamierzam świadczyć przede wszystkim stacjonarnie, wynajmując gabinet na terenie Świętochłowic oraz z dojazdem do klienta (na życzenie). Forma stacjonarną jak i z dojazdem do klienta odpowiada na różne potrzeby moich klientów, którzy nie zawsze mają możliwość z uwagi na swój stan zdrowia oraz możliwości komunikacyjne na dojazd do gabinetu stacjonarnego, a bardzo potrzebują skorzystania z moich usług.  Siedzący tryb życia, niewielka ilość ruchu sprawiają, że wiele osób odczuwa szereg dolegliwości ze strony układu kostno-mięśniowego. </w:t>
+        <w:t xml:space="preserve">Planuję uruchomić działalność gospodarczą, która będzie świadczyć usługi w zakresie poprawienia kondycji fizycznej oraz emocjonalnej i psychicznej moich klientów. Chcę stworzyć nowoczesny gabinet z myślą o ludziach, gdzie głównym celem będzie niesienie pomocy stosując indywidualnie dobraną terapię lub metodę masażu do każdego klienta, dostosowaną do jego problemu funkcjonalnego. Będzie to gabinet, w którym wszystkie moje usługi zarówno terapię jak i masaże kierowane są do osób, które potrzebują ukojenia, relaksu, poprawy stanu psychicznego, emocjonalnego oraz kondycji fizycznej, którym doskwiera stres i przemęczenie, bądź ulegli kontuzji. Swoje usługi zamierzam świadczyć przede wszystkim stacjonarnie, wynajmując gabinet na terenie </w:t>
+      </w:r>
+      <w:r>
+        <w:rPr>
+          <w:rFonts w:hint="default" w:cs="Times New Roman"/>
+          <w:i w:val="0"/>
+          <w:iCs w:val="0"/>
+          <w:caps w:val="0"/>
+          <w:color w:val="000000"/>
+          <w:spacing w:val="0"/>
+          <w:sz w:val="24"/>
+          <w:szCs w:val="24"/>
+          <w:shd w:val="clear" w:fill="FFFFFF"/>
+          <w:vertAlign w:val="baseline"/>
+          <w:lang w:val="pl-PL"/>
+        </w:rPr>
+        <w:t xml:space="preserve">Nowego Jorku </w:t>
+      </w:r>
+      <w:bookmarkStart w:id="0" w:name="_GoBack"/>
+      <w:bookmarkEnd w:id="0"/>
+      <w:r>
+        <w:rPr>
+          <w:rFonts w:hint="default" w:ascii="Times New Roman" w:hAnsi="Times New Roman" w:cs="Times New Roman"/>
+          <w:i w:val="0"/>
+          <w:iCs w:val="0"/>
+          <w:caps w:val="0"/>
+          <w:color w:val="000000"/>
+          <w:spacing w:val="0"/>
+          <w:sz w:val="24"/>
+          <w:szCs w:val="24"/>
+          <w:shd w:val="clear" w:fill="FFFFFF"/>
+          <w:vertAlign w:val="baseline"/>
+        </w:rPr>
+        <w:t xml:space="preserve">oraz z dojazdem do klienta (na życzenie). Forma stacjonarną jak i z dojazdem do klienta odpowiada na różne potrzeby moich klientów, którzy nie zawsze mają możliwość z uwagi na swój stan zdrowia oraz możliwości komunikacyjne na dojazd do gabinetu stacjonarnego, a bardzo potrzebują skorzystania z moich usług.  Siedzący tryb życia, niewielka ilość ruchu sprawiają, że wiele osób odczuwa szereg dolegliwości ze strony układu kostno-mięśniowego. </w:t>
       </w:r>
     </w:p>
     <w:p>
@@ -560,7 +552,42 @@
           <w:shd w:val="clear" w:fill="FFFFFF"/>
           <w:vertAlign w:val="baseline"/>
         </w:rPr>
-        <w:t xml:space="preserve">masaż “Dotyk motyla” </w:t>
+        <w:t>masaż “</w:t>
+      </w:r>
+      <w:r>
+        <w:rPr>
+          <w:rFonts w:hint="default" w:cs="Times New Roman"/>
+          <w:b/>
+          <w:bCs/>
+          <w:i w:val="0"/>
+          <w:iCs w:val="0"/>
+          <w:caps w:val="0"/>
+          <w:color w:val="000000"/>
+          <w:spacing w:val="0"/>
+          <w:sz w:val="24"/>
+          <w:szCs w:val="24"/>
+          <w:shd w:val="clear" w:fill="FFFFFF"/>
+          <w:vertAlign w:val="baseline"/>
+          <w:lang w:val="pl-PL"/>
+        </w:rPr>
+        <w:t>Muśnięcie dinozaura:)</w:t>
+      </w:r>
+      <w:r>
+        <w:rPr>
+          <w:rFonts w:hint="default" w:ascii="Times New Roman" w:hAnsi="Times New Roman" w:cs="Times New Roman"/>
+          <w:b/>
+          <w:bCs/>
+          <w:i w:val="0"/>
+          <w:iCs w:val="0"/>
+          <w:caps w:val="0"/>
+          <w:color w:val="000000"/>
+          <w:spacing w:val="0"/>
+          <w:sz w:val="24"/>
+          <w:szCs w:val="24"/>
+          <w:shd w:val="clear" w:fill="FFFFFF"/>
+          <w:vertAlign w:val="baseline"/>
+        </w:rPr>
+        <w:t xml:space="preserve">” </w:t>
       </w:r>
       <w:r>
         <w:rPr>
@@ -623,7 +650,42 @@
           <w:shd w:val="clear" w:fill="FFFFFF"/>
           <w:vertAlign w:val="baseline"/>
         </w:rPr>
-        <w:t>erapia BARS</w:t>
+        <w:t xml:space="preserve">erapia </w:t>
+      </w:r>
+      <w:r>
+        <w:rPr>
+          <w:rFonts w:hint="default" w:cs="Times New Roman"/>
+          <w:b/>
+          <w:bCs/>
+          <w:i w:val="0"/>
+          <w:iCs w:val="0"/>
+          <w:caps w:val="0"/>
+          <w:color w:val="000000"/>
+          <w:spacing w:val="0"/>
+          <w:sz w:val="24"/>
+          <w:szCs w:val="24"/>
+          <w:shd w:val="clear" w:fill="FFFFFF"/>
+          <w:vertAlign w:val="baseline"/>
+          <w:lang w:val="pl-PL"/>
+        </w:rPr>
+        <w:t>W</w:t>
+      </w:r>
+      <w:r>
+        <w:rPr>
+          <w:rFonts w:hint="default" w:ascii="Times New Roman" w:hAnsi="Times New Roman" w:cs="Times New Roman"/>
+          <w:b/>
+          <w:bCs/>
+          <w:i w:val="0"/>
+          <w:iCs w:val="0"/>
+          <w:caps w:val="0"/>
+          <w:color w:val="000000"/>
+          <w:spacing w:val="0"/>
+          <w:sz w:val="24"/>
+          <w:szCs w:val="24"/>
+          <w:shd w:val="clear" w:fill="FFFFFF"/>
+          <w:vertAlign w:val="baseline"/>
+        </w:rPr>
+        <w:t>ARS</w:t>
       </w:r>
       <w:r>
         <w:rPr>
@@ -638,7 +700,38 @@
           <w:shd w:val="clear" w:fill="FFFFFF"/>
           <w:vertAlign w:val="baseline"/>
         </w:rPr>
-        <w:t xml:space="preserve"> – technika terapeutyczna,  forma terapii energetycznej, która ma na celu uwolnienie blokad oraz ograniczeń zapisanych w naszym umyśle poprzez delikatne dotykanie określonych punktów na głowie.  Terapia Bars opiera się na dotykaniu 32 punktów na głowie, które reprezentują różne obszary naszego życia, takie jak np.  pieniądze, kontrola, ciało, uzdrawianie, radość, smutek itp. Każdy punkt odpowiada różnym aspektom naszego życia i sposobom, w jakie myślimy o tych aspektach. sesja ma na celu stymulację tych punktów, aby uwolnić nagromadzone      w nich blokady energetyczne.</w:t>
+        <w:t xml:space="preserve"> – technika terapeutyczna,  forma terapii energetycznej, która ma na celu uwolnienie blokad oraz ograniczeń zapisanych w naszym umyśle poprzez delikatne dotykanie określonych punktów na głowie.  Terapia </w:t>
+      </w:r>
+      <w:r>
+        <w:rPr>
+          <w:rFonts w:hint="default" w:cs="Times New Roman"/>
+          <w:i w:val="0"/>
+          <w:iCs w:val="0"/>
+          <w:caps w:val="0"/>
+          <w:color w:val="000000"/>
+          <w:spacing w:val="0"/>
+          <w:sz w:val="24"/>
+          <w:szCs w:val="24"/>
+          <w:shd w:val="clear" w:fill="FFFFFF"/>
+          <w:vertAlign w:val="baseline"/>
+          <w:lang w:val="pl-PL"/>
+        </w:rPr>
+        <w:t>W</w:t>
+      </w:r>
+      <w:r>
+        <w:rPr>
+          <w:rFonts w:hint="default" w:ascii="Times New Roman" w:hAnsi="Times New Roman" w:cs="Times New Roman"/>
+          <w:i w:val="0"/>
+          <w:iCs w:val="0"/>
+          <w:caps w:val="0"/>
+          <w:color w:val="000000"/>
+          <w:spacing w:val="0"/>
+          <w:sz w:val="24"/>
+          <w:szCs w:val="24"/>
+          <w:shd w:val="clear" w:fill="FFFFFF"/>
+          <w:vertAlign w:val="baseline"/>
+        </w:rPr>
+        <w:t>ars opiera się na dotykaniu 32 punktów na głowie, które reprezentują różne obszary naszego życia, takie jak np.  pieniądze, kontrola, ciało, uzdrawianie, radość, smutek itp. Każdy punkt odpowiada różnym aspektom naszego życia i sposobom, w jakie myślimy o tych aspektach. sesja ma na celu stymulację tych punktów, aby uwolnić nagromadzone      w nich blokady energetyczne.</w:t>
       </w:r>
       <w:r>
         <w:rPr>
@@ -806,7 +899,38 @@
           <w:shd w:val="clear" w:fill="FFFFFF"/>
           <w:vertAlign w:val="baseline"/>
         </w:rPr>
-        <w:t>Jeśli chodzi o terapię czaszkowo-krzyżową czy polarity zazwyczaj ilość spotkań określa się indywidualnie, dostosowując je do konkretnego problemu. Najczęściej proponowana jest seria 10 zabiegów. Oferowanie serii wykonania terapii czy zabiegów masażu może być korzystne zarówno dla klientów, jak i dla mojej działalności, przyczyniając się do płynności finansowej poprzez zapewnienie stałych dochodów, zwiększenie lojalności klientów oraz dobre wykorzystanie zasobów czasowych. Dzięki temu będę miała możliwość optymalnego zaplanowania zabiegów w grafiku, tak aby unikać tzw. pustych okienek.</w:t>
+        <w:t xml:space="preserve">Jeśli chodzi o terapię czaszkowo-krzyżową czy polarity zazwyczaj ilość spotkań określa się indywidualnie, dostosowując je do konkretnego problemu. Najczęściej proponowana jest seria </w:t>
+      </w:r>
+      <w:r>
+        <w:rPr>
+          <w:rFonts w:hint="default" w:cs="Times New Roman"/>
+          <w:i w:val="0"/>
+          <w:iCs w:val="0"/>
+          <w:caps w:val="0"/>
+          <w:color w:val="000000"/>
+          <w:spacing w:val="0"/>
+          <w:sz w:val="24"/>
+          <w:szCs w:val="24"/>
+          <w:shd w:val="clear" w:fill="FFFFFF"/>
+          <w:vertAlign w:val="baseline"/>
+          <w:lang w:val="pl-PL"/>
+        </w:rPr>
+        <w:t>2137</w:t>
+      </w:r>
+      <w:r>
+        <w:rPr>
+          <w:rFonts w:hint="default" w:ascii="Times New Roman" w:hAnsi="Times New Roman" w:cs="Times New Roman"/>
+          <w:i w:val="0"/>
+          <w:iCs w:val="0"/>
+          <w:caps w:val="0"/>
+          <w:color w:val="000000"/>
+          <w:spacing w:val="0"/>
+          <w:sz w:val="24"/>
+          <w:szCs w:val="24"/>
+          <w:shd w:val="clear" w:fill="FFFFFF"/>
+          <w:vertAlign w:val="baseline"/>
+        </w:rPr>
+        <w:t xml:space="preserve"> zabiegów. Oferowanie serii wykonania terapii czy zabiegów masażu może być korzystne zarówno dla klientów, jak i dla mojej działalności, przyczyniając się do płynności finansowej poprzez zapewnienie stałych dochodów, zwiększenie lojalności klientów oraz dobre wykorzystanie zasobów czasowych. Dzięki temu będę miała możliwość optymalnego zaplanowania zabiegów w grafiku, tak aby unikać tzw. pustych okienek.</w:t>
       </w:r>
     </w:p>
     <w:p>
@@ -871,7 +995,69 @@
           <w:shd w:val="clear" w:fill="FFFFFF"/>
           <w:vertAlign w:val="baseline"/>
         </w:rPr>
-        <w:t>Gabinet będzie otwarty od poniedziałku do piątku w godzinach od 9.00 do 17.00.</w:t>
+        <w:t xml:space="preserve">Gabinet będzie otwarty od poniedziałku do piątku w godzinach od </w:t>
+      </w:r>
+      <w:r>
+        <w:rPr>
+          <w:rFonts w:hint="default" w:cs="Times New Roman"/>
+          <w:i w:val="0"/>
+          <w:iCs w:val="0"/>
+          <w:caps w:val="0"/>
+          <w:color w:val="000000"/>
+          <w:spacing w:val="0"/>
+          <w:sz w:val="24"/>
+          <w:szCs w:val="24"/>
+          <w:shd w:val="clear" w:fill="FFFFFF"/>
+          <w:vertAlign w:val="baseline"/>
+          <w:lang w:val="pl-PL"/>
+        </w:rPr>
+        <w:t>6</w:t>
+      </w:r>
+      <w:r>
+        <w:rPr>
+          <w:rFonts w:hint="default" w:ascii="Times New Roman" w:hAnsi="Times New Roman" w:cs="Times New Roman"/>
+          <w:i w:val="0"/>
+          <w:iCs w:val="0"/>
+          <w:caps w:val="0"/>
+          <w:color w:val="000000"/>
+          <w:spacing w:val="0"/>
+          <w:sz w:val="24"/>
+          <w:szCs w:val="24"/>
+          <w:shd w:val="clear" w:fill="FFFFFF"/>
+          <w:vertAlign w:val="baseline"/>
+        </w:rPr>
+        <w:t xml:space="preserve">.00 do </w:t>
+      </w:r>
+      <w:r>
+        <w:rPr>
+          <w:rFonts w:hint="default" w:cs="Times New Roman"/>
+          <w:i w:val="0"/>
+          <w:iCs w:val="0"/>
+          <w:caps w:val="0"/>
+          <w:color w:val="000000"/>
+          <w:spacing w:val="0"/>
+          <w:sz w:val="24"/>
+          <w:szCs w:val="24"/>
+          <w:shd w:val="clear" w:fill="FFFFFF"/>
+          <w:vertAlign w:val="baseline"/>
+          <w:lang w:val="pl-PL"/>
+        </w:rPr>
+        <w:t>23</w:t>
+      </w:r>
+      <w:r>
+        <w:rPr>
+          <w:rFonts w:hint="default" w:ascii="Times New Roman" w:hAnsi="Times New Roman" w:cs="Times New Roman"/>
+          <w:i w:val="0"/>
+          <w:iCs w:val="0"/>
+          <w:caps w:val="0"/>
+          <w:color w:val="000000"/>
+          <w:spacing w:val="0"/>
+          <w:sz w:val="24"/>
+          <w:szCs w:val="24"/>
+          <w:shd w:val="clear" w:fill="FFFFFF"/>
+          <w:vertAlign w:val="baseline"/>
+        </w:rPr>
+        <w:t>.00.</w:t>
       </w:r>
     </w:p>
     <w:p>

</xml_diff>